<commit_message>
Update Phase 2 - Requirements Documenτ.docx
</commit_message>
<xml_diff>
--- a/Phase 2 - Requirements Documenτ.docx
+++ b/Phase 2 - Requirements Documenτ.docx
@@ -2,16 +2,6 @@
 <file path=word/document.xml><?xml version="1.0" encoding="utf-8"?>
 <w:document xmlns:wpc="http://schemas.microsoft.com/office/word/2010/wordprocessingCanvas" xmlns:cx="http://schemas.microsoft.com/office/drawing/2014/chartex" xmlns:cx1="http://schemas.microsoft.com/office/drawing/2015/9/8/chartex" xmlns:cx2="http://schemas.microsoft.com/office/drawing/2015/10/21/chartex" xmlns:cx3="http://schemas.microsoft.com/office/drawing/2016/5/9/chartex" xmlns:cx4="http://schemas.microsoft.com/office/drawing/2016/5/10/chartex" xmlns:cx5="http://schemas.microsoft.com/office/drawing/2016/5/11/chartex" xmlns:cx6="http://schemas.microsoft.com/office/drawing/2016/5/12/chartex" xmlns:cx7="http://schemas.microsoft.com/office/drawing/2016/5/13/chartex" xmlns:cx8="http://schemas.microsoft.com/office/drawing/2016/5/14/chartex" xmlns:mc="http://schemas.openxmlformats.org/markup-compatibility/2006" xmlns:aink="http://schemas.microsoft.com/office/drawing/2016/ink" xmlns:am3d="http://schemas.microsoft.com/office/drawing/2017/model3d" xmlns:o="urn:schemas-microsoft-com:office:office" xmlns:r="http://schemas.openxmlformats.org/officeDocument/2006/relationships" xmlns:m="http://schemas.openxmlformats.org/officeDocument/2006/math" xmlns:v="urn:schemas-microsoft-com:vml" xmlns:wp14="http://schemas.microsoft.com/office/word/2010/wordprocessingDrawing" xmlns:wp="http://schemas.openxmlformats.org/drawingml/2006/wordprocessingDrawing" xmlns:w10="urn:schemas-microsoft-com:office:word" xmlns:w="http://schemas.openxmlformats.org/wordprocessingml/2006/main" xmlns:w14="http://schemas.microsoft.com/office/word/2010/wordml" xmlns:w15="http://schemas.microsoft.com/office/word/2012/wordml" xmlns:w16cex="http://schemas.microsoft.com/office/word/2018/wordml/cex" xmlns:w16cid="http://schemas.microsoft.com/office/word/2016/wordml/cid" xmlns:w16="http://schemas.microsoft.com/office/word/2018/wordml" xmlns:w16sdtdh="http://schemas.microsoft.com/office/word/2020/wordml/sdtdatahash" xmlns:w16se="http://schemas.microsoft.com/office/word/2015/wordml/symex" xmlns:wpg="http://schemas.microsoft.com/office/word/2010/wordprocessingGroup" xmlns:wpi="http://schemas.microsoft.com/office/word/2010/wordprocessingInk" xmlns:wne="http://schemas.microsoft.com/office/word/2006/wordml" xmlns:wps="http://schemas.microsoft.com/office/word/2010/wordprocessingShape" mc:Ignorable="w14 w15 w16se w16cid w16 w16cex w16sdtdh wp14">
   <w:body>
-    <w:p>
-      <w:pPr>
-        <w:rPr>
-          <w:rFonts w:eastAsiaTheme="majorEastAsia" w:cstheme="majorBidi"/>
-          <w:color w:val="2F5496" w:themeColor="accent1" w:themeShade="BF"/>
-          <w:szCs w:val="24"/>
-          <w:lang w:val="el-GR"/>
-        </w:rPr>
-      </w:pPr>
-    </w:p>
     <w:sdt>
       <w:sdtPr>
         <w:rPr>
@@ -55,7 +45,9 @@
               <w:tab w:val="right" w:leader="dot" w:pos="9350"/>
             </w:tabs>
             <w:rPr>
+              <w:rFonts w:asciiTheme="minorHAnsi" w:eastAsiaTheme="minorEastAsia" w:hAnsiTheme="minorHAnsi" w:cstheme="minorBidi"/>
               <w:noProof/>
+              <w:sz w:val="22"/>
             </w:rPr>
           </w:pPr>
           <w:r>
@@ -67,13 +59,13 @@
           <w:r>
             <w:fldChar w:fldCharType="separate"/>
           </w:r>
-          <w:hyperlink w:anchor="_Toc100138744" w:history="1">
+          <w:hyperlink w:anchor="_Toc101969034" w:history="1">
             <w:r>
               <w:rPr>
                 <w:rStyle w:val="Hyperlink"/>
                 <w:noProof/>
               </w:rPr>
-              <w:t>Εισαγωγή περιγράφεται η ανάγκη για το σύστημα και η ένταξή του στους επιχειρησιακούς στόχους</w:t>
+              <w:t>Εισαγωγή</w:t>
             </w:r>
             <w:r>
               <w:rPr>
@@ -94,7 +86,7 @@
                 <w:noProof/>
                 <w:webHidden/>
               </w:rPr>
-              <w:instrText xml:space="preserve"> PAGEREF _Toc100138744 \h </w:instrText>
+              <w:instrText xml:space="preserve"> PAGEREF _Toc101969034 \h </w:instrText>
             </w:r>
             <w:r>
               <w:rPr>
@@ -132,10 +124,12 @@
               <w:tab w:val="right" w:leader="dot" w:pos="9350"/>
             </w:tabs>
             <w:rPr>
+              <w:rFonts w:asciiTheme="minorHAnsi" w:eastAsiaTheme="minorEastAsia" w:hAnsiTheme="minorHAnsi" w:cstheme="minorBidi"/>
               <w:noProof/>
+              <w:sz w:val="22"/>
             </w:rPr>
           </w:pPr>
-          <w:hyperlink w:anchor="_Toc100138745" w:history="1">
+          <w:hyperlink w:anchor="_Toc101969035" w:history="1">
             <w:r>
               <w:rPr>
                 <w:rStyle w:val="Hyperlink"/>
@@ -162,7 +156,7 @@
                 <w:noProof/>
                 <w:webHidden/>
               </w:rPr>
-              <w:instrText xml:space="preserve"> PAGEREF _Toc100138745 \h </w:instrText>
+              <w:instrText xml:space="preserve"> PAGEREF _Toc101969035 \h </w:instrText>
             </w:r>
             <w:r>
               <w:rPr>
@@ -200,10 +194,12 @@
               <w:tab w:val="right" w:leader="dot" w:pos="9350"/>
             </w:tabs>
             <w:rPr>
+              <w:rFonts w:asciiTheme="minorHAnsi" w:eastAsiaTheme="minorEastAsia" w:hAnsiTheme="minorHAnsi" w:cstheme="minorBidi"/>
               <w:noProof/>
+              <w:sz w:val="22"/>
             </w:rPr>
           </w:pPr>
-          <w:hyperlink w:anchor="_Toc100138746" w:history="1">
+          <w:hyperlink w:anchor="_Toc101969036" w:history="1">
             <w:r>
               <w:rPr>
                 <w:rStyle w:val="Hyperlink"/>
@@ -230,7 +226,7 @@
                 <w:noProof/>
                 <w:webHidden/>
               </w:rPr>
-              <w:instrText xml:space="preserve"> PAGEREF _Toc100138746 \h </w:instrText>
+              <w:instrText xml:space="preserve"> PAGEREF _Toc101969036 \h </w:instrText>
             </w:r>
             <w:r>
               <w:rPr>
@@ -268,10 +264,12 @@
               <w:tab w:val="right" w:leader="dot" w:pos="9350"/>
             </w:tabs>
             <w:rPr>
+              <w:rFonts w:asciiTheme="minorHAnsi" w:eastAsiaTheme="minorEastAsia" w:hAnsiTheme="minorHAnsi" w:cstheme="minorBidi"/>
               <w:noProof/>
+              <w:sz w:val="22"/>
             </w:rPr>
           </w:pPr>
-          <w:hyperlink w:anchor="_Toc100138747" w:history="1">
+          <w:hyperlink w:anchor="_Toc101969037" w:history="1">
             <w:r>
               <w:rPr>
                 <w:rStyle w:val="Hyperlink"/>
@@ -298,7 +296,7 @@
                 <w:noProof/>
                 <w:webHidden/>
               </w:rPr>
-              <w:instrText xml:space="preserve"> PAGEREF _Toc100138747 \h </w:instrText>
+              <w:instrText xml:space="preserve"> PAGEREF _Toc101969037 \h </w:instrText>
             </w:r>
             <w:r>
               <w:rPr>
@@ -336,16 +334,18 @@
               <w:tab w:val="right" w:leader="dot" w:pos="9350"/>
             </w:tabs>
             <w:rPr>
+              <w:rFonts w:asciiTheme="minorHAnsi" w:eastAsiaTheme="minorEastAsia" w:hAnsiTheme="minorHAnsi" w:cstheme="minorBidi"/>
               <w:noProof/>
+              <w:sz w:val="22"/>
             </w:rPr>
           </w:pPr>
-          <w:hyperlink w:anchor="_Toc100138748" w:history="1">
+          <w:hyperlink w:anchor="_Toc101969038" w:history="1">
             <w:r>
               <w:rPr>
                 <w:rStyle w:val="Hyperlink"/>
                 <w:noProof/>
               </w:rPr>
-              <w:t>Κεφάλαιο 4 Μη λειτουργικές απαιτήσεις ορίζονται οι περιορισμοί στο σύστημα και στη διεργασία ανάπτυξης</w:t>
+              <w:t>Κεφάλαιο 4 Μη λειτουργικές απαιτήσεις</w:t>
             </w:r>
             <w:r>
               <w:rPr>
@@ -366,7 +366,7 @@
                 <w:noProof/>
                 <w:webHidden/>
               </w:rPr>
-              <w:instrText xml:space="preserve"> PAGEREF _Toc100138748 \h </w:instrText>
+              <w:instrText xml:space="preserve"> PAGEREF _Toc101969038 \h </w:instrText>
             </w:r>
             <w:r>
               <w:rPr>
@@ -387,6 +387,723 @@
                 <w:webHidden/>
               </w:rPr>
               <w:t>2</w:t>
+            </w:r>
+            <w:r>
+              <w:rPr>
+                <w:noProof/>
+                <w:webHidden/>
+              </w:rPr>
+              <w:fldChar w:fldCharType="end"/>
+            </w:r>
+          </w:hyperlink>
+        </w:p>
+        <w:p>
+          <w:pPr>
+            <w:pStyle w:val="TOC2"/>
+            <w:tabs>
+              <w:tab w:val="right" w:leader="dot" w:pos="9350"/>
+            </w:tabs>
+            <w:rPr>
+              <w:rFonts w:asciiTheme="minorHAnsi" w:eastAsiaTheme="minorEastAsia" w:hAnsiTheme="minorHAnsi" w:cstheme="minorBidi"/>
+              <w:noProof/>
+              <w:sz w:val="22"/>
+            </w:rPr>
+          </w:pPr>
+          <w:hyperlink w:anchor="_Toc101969039" w:history="1">
+            <w:r>
+              <w:rPr>
+                <w:rStyle w:val="Hyperlink"/>
+                <w:noProof/>
+                <w:lang w:val="el-GR"/>
+              </w:rPr>
+              <w:t>4.1 Λειτουργικό σύστημα</w:t>
+            </w:r>
+            <w:r>
+              <w:rPr>
+                <w:noProof/>
+                <w:webHidden/>
+              </w:rPr>
+              <w:tab/>
+            </w:r>
+            <w:r>
+              <w:rPr>
+                <w:noProof/>
+                <w:webHidden/>
+              </w:rPr>
+              <w:fldChar w:fldCharType="begin"/>
+            </w:r>
+            <w:r>
+              <w:rPr>
+                <w:noProof/>
+                <w:webHidden/>
+              </w:rPr>
+              <w:instrText xml:space="preserve"> PAGEREF _Toc101969039 \h </w:instrText>
+            </w:r>
+            <w:r>
+              <w:rPr>
+                <w:noProof/>
+                <w:webHidden/>
+              </w:rPr>
+            </w:r>
+            <w:r>
+              <w:rPr>
+                <w:noProof/>
+                <w:webHidden/>
+              </w:rPr>
+              <w:fldChar w:fldCharType="separate"/>
+            </w:r>
+            <w:r>
+              <w:rPr>
+                <w:noProof/>
+                <w:webHidden/>
+              </w:rPr>
+              <w:t>2</w:t>
+            </w:r>
+            <w:r>
+              <w:rPr>
+                <w:noProof/>
+                <w:webHidden/>
+              </w:rPr>
+              <w:fldChar w:fldCharType="end"/>
+            </w:r>
+          </w:hyperlink>
+        </w:p>
+        <w:p>
+          <w:pPr>
+            <w:pStyle w:val="TOC2"/>
+            <w:tabs>
+              <w:tab w:val="right" w:leader="dot" w:pos="9350"/>
+            </w:tabs>
+            <w:rPr>
+              <w:rFonts w:asciiTheme="minorHAnsi" w:eastAsiaTheme="minorEastAsia" w:hAnsiTheme="minorHAnsi" w:cstheme="minorBidi"/>
+              <w:noProof/>
+              <w:sz w:val="22"/>
+            </w:rPr>
+          </w:pPr>
+          <w:hyperlink w:anchor="_Toc101969040" w:history="1">
+            <w:r>
+              <w:rPr>
+                <w:rStyle w:val="Hyperlink"/>
+                <w:noProof/>
+                <w:lang w:val="el-GR"/>
+              </w:rPr>
+              <w:t>4.2 Δυνατότητα εγκατάστασης</w:t>
+            </w:r>
+            <w:r>
+              <w:rPr>
+                <w:noProof/>
+                <w:webHidden/>
+              </w:rPr>
+              <w:tab/>
+            </w:r>
+            <w:r>
+              <w:rPr>
+                <w:noProof/>
+                <w:webHidden/>
+              </w:rPr>
+              <w:fldChar w:fldCharType="begin"/>
+            </w:r>
+            <w:r>
+              <w:rPr>
+                <w:noProof/>
+                <w:webHidden/>
+              </w:rPr>
+              <w:instrText xml:space="preserve"> PAGEREF _Toc101969040 \h </w:instrText>
+            </w:r>
+            <w:r>
+              <w:rPr>
+                <w:noProof/>
+                <w:webHidden/>
+              </w:rPr>
+            </w:r>
+            <w:r>
+              <w:rPr>
+                <w:noProof/>
+                <w:webHidden/>
+              </w:rPr>
+              <w:fldChar w:fldCharType="separate"/>
+            </w:r>
+            <w:r>
+              <w:rPr>
+                <w:noProof/>
+                <w:webHidden/>
+              </w:rPr>
+              <w:t>3</w:t>
+            </w:r>
+            <w:r>
+              <w:rPr>
+                <w:noProof/>
+                <w:webHidden/>
+              </w:rPr>
+              <w:fldChar w:fldCharType="end"/>
+            </w:r>
+          </w:hyperlink>
+        </w:p>
+        <w:p>
+          <w:pPr>
+            <w:pStyle w:val="TOC2"/>
+            <w:tabs>
+              <w:tab w:val="right" w:leader="dot" w:pos="9350"/>
+            </w:tabs>
+            <w:rPr>
+              <w:rFonts w:asciiTheme="minorHAnsi" w:eastAsiaTheme="minorEastAsia" w:hAnsiTheme="minorHAnsi" w:cstheme="minorBidi"/>
+              <w:noProof/>
+              <w:sz w:val="22"/>
+            </w:rPr>
+          </w:pPr>
+          <w:hyperlink w:anchor="_Toc101969041" w:history="1">
+            <w:r>
+              <w:rPr>
+                <w:rStyle w:val="Hyperlink"/>
+                <w:noProof/>
+                <w:lang w:val="el-GR"/>
+              </w:rPr>
+              <w:t>4.3 Ελάχιστη συχνότητα επεξεργαστή</w:t>
+            </w:r>
+            <w:r>
+              <w:rPr>
+                <w:noProof/>
+                <w:webHidden/>
+              </w:rPr>
+              <w:tab/>
+            </w:r>
+            <w:r>
+              <w:rPr>
+                <w:noProof/>
+                <w:webHidden/>
+              </w:rPr>
+              <w:fldChar w:fldCharType="begin"/>
+            </w:r>
+            <w:r>
+              <w:rPr>
+                <w:noProof/>
+                <w:webHidden/>
+              </w:rPr>
+              <w:instrText xml:space="preserve"> PAGEREF _Toc101969041 \h </w:instrText>
+            </w:r>
+            <w:r>
+              <w:rPr>
+                <w:noProof/>
+                <w:webHidden/>
+              </w:rPr>
+            </w:r>
+            <w:r>
+              <w:rPr>
+                <w:noProof/>
+                <w:webHidden/>
+              </w:rPr>
+              <w:fldChar w:fldCharType="separate"/>
+            </w:r>
+            <w:r>
+              <w:rPr>
+                <w:noProof/>
+                <w:webHidden/>
+              </w:rPr>
+              <w:t>3</w:t>
+            </w:r>
+            <w:r>
+              <w:rPr>
+                <w:noProof/>
+                <w:webHidden/>
+              </w:rPr>
+              <w:fldChar w:fldCharType="end"/>
+            </w:r>
+          </w:hyperlink>
+        </w:p>
+        <w:p>
+          <w:pPr>
+            <w:pStyle w:val="TOC2"/>
+            <w:tabs>
+              <w:tab w:val="right" w:leader="dot" w:pos="9350"/>
+            </w:tabs>
+            <w:rPr>
+              <w:rFonts w:asciiTheme="minorHAnsi" w:eastAsiaTheme="minorEastAsia" w:hAnsiTheme="minorHAnsi" w:cstheme="minorBidi"/>
+              <w:noProof/>
+              <w:sz w:val="22"/>
+            </w:rPr>
+          </w:pPr>
+          <w:hyperlink w:anchor="_Toc101969042" w:history="1">
+            <w:r>
+              <w:rPr>
+                <w:rStyle w:val="Hyperlink"/>
+                <w:noProof/>
+                <w:lang w:val="el-GR"/>
+              </w:rPr>
+              <w:t xml:space="preserve">4.4 Ελάχιστη απαιτούμενη μνήμη </w:t>
+            </w:r>
+            <w:r>
+              <w:rPr>
+                <w:rStyle w:val="Hyperlink"/>
+                <w:noProof/>
+              </w:rPr>
+              <w:t>RAM</w:t>
+            </w:r>
+            <w:r>
+              <w:rPr>
+                <w:noProof/>
+                <w:webHidden/>
+              </w:rPr>
+              <w:tab/>
+            </w:r>
+            <w:r>
+              <w:rPr>
+                <w:noProof/>
+                <w:webHidden/>
+              </w:rPr>
+              <w:fldChar w:fldCharType="begin"/>
+            </w:r>
+            <w:r>
+              <w:rPr>
+                <w:noProof/>
+                <w:webHidden/>
+              </w:rPr>
+              <w:instrText xml:space="preserve"> PAGEREF _Toc101969042 \h </w:instrText>
+            </w:r>
+            <w:r>
+              <w:rPr>
+                <w:noProof/>
+                <w:webHidden/>
+              </w:rPr>
+            </w:r>
+            <w:r>
+              <w:rPr>
+                <w:noProof/>
+                <w:webHidden/>
+              </w:rPr>
+              <w:fldChar w:fldCharType="separate"/>
+            </w:r>
+            <w:r>
+              <w:rPr>
+                <w:noProof/>
+                <w:webHidden/>
+              </w:rPr>
+              <w:t>3</w:t>
+            </w:r>
+            <w:r>
+              <w:rPr>
+                <w:noProof/>
+                <w:webHidden/>
+              </w:rPr>
+              <w:fldChar w:fldCharType="end"/>
+            </w:r>
+          </w:hyperlink>
+        </w:p>
+        <w:p>
+          <w:pPr>
+            <w:pStyle w:val="TOC2"/>
+            <w:tabs>
+              <w:tab w:val="right" w:leader="dot" w:pos="9350"/>
+            </w:tabs>
+            <w:rPr>
+              <w:rFonts w:asciiTheme="minorHAnsi" w:eastAsiaTheme="minorEastAsia" w:hAnsiTheme="minorHAnsi" w:cstheme="minorBidi"/>
+              <w:noProof/>
+              <w:sz w:val="22"/>
+            </w:rPr>
+          </w:pPr>
+          <w:hyperlink w:anchor="_Toc101969043" w:history="1">
+            <w:r>
+              <w:rPr>
+                <w:rStyle w:val="Hyperlink"/>
+                <w:noProof/>
+                <w:lang w:val="el-GR"/>
+              </w:rPr>
+              <w:t>4.5 Γλώσσα προγραμματισμού</w:t>
+            </w:r>
+            <w:r>
+              <w:rPr>
+                <w:noProof/>
+                <w:webHidden/>
+              </w:rPr>
+              <w:tab/>
+            </w:r>
+            <w:r>
+              <w:rPr>
+                <w:noProof/>
+                <w:webHidden/>
+              </w:rPr>
+              <w:fldChar w:fldCharType="begin"/>
+            </w:r>
+            <w:r>
+              <w:rPr>
+                <w:noProof/>
+                <w:webHidden/>
+              </w:rPr>
+              <w:instrText xml:space="preserve"> PAGEREF _Toc101969043 \h </w:instrText>
+            </w:r>
+            <w:r>
+              <w:rPr>
+                <w:noProof/>
+                <w:webHidden/>
+              </w:rPr>
+            </w:r>
+            <w:r>
+              <w:rPr>
+                <w:noProof/>
+                <w:webHidden/>
+              </w:rPr>
+              <w:fldChar w:fldCharType="separate"/>
+            </w:r>
+            <w:r>
+              <w:rPr>
+                <w:noProof/>
+                <w:webHidden/>
+              </w:rPr>
+              <w:t>3</w:t>
+            </w:r>
+            <w:r>
+              <w:rPr>
+                <w:noProof/>
+                <w:webHidden/>
+              </w:rPr>
+              <w:fldChar w:fldCharType="end"/>
+            </w:r>
+          </w:hyperlink>
+        </w:p>
+        <w:p>
+          <w:pPr>
+            <w:pStyle w:val="TOC2"/>
+            <w:tabs>
+              <w:tab w:val="right" w:leader="dot" w:pos="9350"/>
+            </w:tabs>
+            <w:rPr>
+              <w:rFonts w:asciiTheme="minorHAnsi" w:eastAsiaTheme="minorEastAsia" w:hAnsiTheme="minorHAnsi" w:cstheme="minorBidi"/>
+              <w:noProof/>
+              <w:sz w:val="22"/>
+            </w:rPr>
+          </w:pPr>
+          <w:hyperlink w:anchor="_Toc101969044" w:history="1">
+            <w:r>
+              <w:rPr>
+                <w:rStyle w:val="Hyperlink"/>
+                <w:noProof/>
+                <w:lang w:val="el-GR"/>
+              </w:rPr>
+              <w:t>4.6</w:t>
+            </w:r>
+            <w:r>
+              <w:rPr>
+                <w:noProof/>
+                <w:webHidden/>
+              </w:rPr>
+              <w:tab/>
+            </w:r>
+            <w:r>
+              <w:rPr>
+                <w:noProof/>
+                <w:webHidden/>
+              </w:rPr>
+              <w:fldChar w:fldCharType="begin"/>
+            </w:r>
+            <w:r>
+              <w:rPr>
+                <w:noProof/>
+                <w:webHidden/>
+              </w:rPr>
+              <w:instrText xml:space="preserve"> PAGEREF _Toc101969044 \h </w:instrText>
+            </w:r>
+            <w:r>
+              <w:rPr>
+                <w:noProof/>
+                <w:webHidden/>
+              </w:rPr>
+            </w:r>
+            <w:r>
+              <w:rPr>
+                <w:noProof/>
+                <w:webHidden/>
+              </w:rPr>
+              <w:fldChar w:fldCharType="separate"/>
+            </w:r>
+            <w:r>
+              <w:rPr>
+                <w:noProof/>
+                <w:webHidden/>
+              </w:rPr>
+              <w:t>3</w:t>
+            </w:r>
+            <w:r>
+              <w:rPr>
+                <w:noProof/>
+                <w:webHidden/>
+              </w:rPr>
+              <w:fldChar w:fldCharType="end"/>
+            </w:r>
+          </w:hyperlink>
+        </w:p>
+        <w:p>
+          <w:pPr>
+            <w:pStyle w:val="TOC2"/>
+            <w:tabs>
+              <w:tab w:val="right" w:leader="dot" w:pos="9350"/>
+            </w:tabs>
+            <w:rPr>
+              <w:rFonts w:asciiTheme="minorHAnsi" w:eastAsiaTheme="minorEastAsia" w:hAnsiTheme="minorHAnsi" w:cstheme="minorBidi"/>
+              <w:noProof/>
+              <w:sz w:val="22"/>
+            </w:rPr>
+          </w:pPr>
+          <w:hyperlink w:anchor="_Toc101969045" w:history="1">
+            <w:r>
+              <w:rPr>
+                <w:rStyle w:val="Hyperlink"/>
+                <w:noProof/>
+                <w:lang w:val="el-GR"/>
+              </w:rPr>
+              <w:t>4.7</w:t>
+            </w:r>
+            <w:r>
+              <w:rPr>
+                <w:noProof/>
+                <w:webHidden/>
+              </w:rPr>
+              <w:tab/>
+            </w:r>
+            <w:r>
+              <w:rPr>
+                <w:noProof/>
+                <w:webHidden/>
+              </w:rPr>
+              <w:fldChar w:fldCharType="begin"/>
+            </w:r>
+            <w:r>
+              <w:rPr>
+                <w:noProof/>
+                <w:webHidden/>
+              </w:rPr>
+              <w:instrText xml:space="preserve"> PAGEREF _Toc101969045 \h </w:instrText>
+            </w:r>
+            <w:r>
+              <w:rPr>
+                <w:noProof/>
+                <w:webHidden/>
+              </w:rPr>
+            </w:r>
+            <w:r>
+              <w:rPr>
+                <w:noProof/>
+                <w:webHidden/>
+              </w:rPr>
+              <w:fldChar w:fldCharType="separate"/>
+            </w:r>
+            <w:r>
+              <w:rPr>
+                <w:noProof/>
+                <w:webHidden/>
+              </w:rPr>
+              <w:t>3</w:t>
+            </w:r>
+            <w:r>
+              <w:rPr>
+                <w:noProof/>
+                <w:webHidden/>
+              </w:rPr>
+              <w:fldChar w:fldCharType="end"/>
+            </w:r>
+          </w:hyperlink>
+        </w:p>
+        <w:p>
+          <w:pPr>
+            <w:pStyle w:val="TOC2"/>
+            <w:tabs>
+              <w:tab w:val="right" w:leader="dot" w:pos="9350"/>
+            </w:tabs>
+            <w:rPr>
+              <w:rFonts w:asciiTheme="minorHAnsi" w:eastAsiaTheme="minorEastAsia" w:hAnsiTheme="minorHAnsi" w:cstheme="minorBidi"/>
+              <w:noProof/>
+              <w:sz w:val="22"/>
+            </w:rPr>
+          </w:pPr>
+          <w:hyperlink w:anchor="_Toc101969046" w:history="1">
+            <w:r>
+              <w:rPr>
+                <w:rStyle w:val="Hyperlink"/>
+                <w:noProof/>
+                <w:lang w:val="el-GR"/>
+              </w:rPr>
+              <w:t>4.8</w:t>
+            </w:r>
+            <w:r>
+              <w:rPr>
+                <w:noProof/>
+                <w:webHidden/>
+              </w:rPr>
+              <w:tab/>
+            </w:r>
+            <w:r>
+              <w:rPr>
+                <w:noProof/>
+                <w:webHidden/>
+              </w:rPr>
+              <w:fldChar w:fldCharType="begin"/>
+            </w:r>
+            <w:r>
+              <w:rPr>
+                <w:noProof/>
+                <w:webHidden/>
+              </w:rPr>
+              <w:instrText xml:space="preserve"> PAGEREF _Toc101969046 \h </w:instrText>
+            </w:r>
+            <w:r>
+              <w:rPr>
+                <w:noProof/>
+                <w:webHidden/>
+              </w:rPr>
+            </w:r>
+            <w:r>
+              <w:rPr>
+                <w:noProof/>
+                <w:webHidden/>
+              </w:rPr>
+              <w:fldChar w:fldCharType="separate"/>
+            </w:r>
+            <w:r>
+              <w:rPr>
+                <w:noProof/>
+                <w:webHidden/>
+              </w:rPr>
+              <w:t>3</w:t>
+            </w:r>
+            <w:r>
+              <w:rPr>
+                <w:noProof/>
+                <w:webHidden/>
+              </w:rPr>
+              <w:fldChar w:fldCharType="end"/>
+            </w:r>
+          </w:hyperlink>
+        </w:p>
+        <w:p>
+          <w:pPr>
+            <w:pStyle w:val="TOC2"/>
+            <w:tabs>
+              <w:tab w:val="right" w:leader="dot" w:pos="9350"/>
+            </w:tabs>
+            <w:rPr>
+              <w:rFonts w:asciiTheme="minorHAnsi" w:eastAsiaTheme="minorEastAsia" w:hAnsiTheme="minorHAnsi" w:cstheme="minorBidi"/>
+              <w:noProof/>
+              <w:sz w:val="22"/>
+            </w:rPr>
+          </w:pPr>
+          <w:hyperlink w:anchor="_Toc101969047" w:history="1">
+            <w:r>
+              <w:rPr>
+                <w:rStyle w:val="Hyperlink"/>
+                <w:noProof/>
+                <w:lang w:val="el-GR"/>
+              </w:rPr>
+              <w:t>4.9</w:t>
+            </w:r>
+            <w:r>
+              <w:rPr>
+                <w:noProof/>
+                <w:webHidden/>
+              </w:rPr>
+              <w:tab/>
+            </w:r>
+            <w:r>
+              <w:rPr>
+                <w:noProof/>
+                <w:webHidden/>
+              </w:rPr>
+              <w:fldChar w:fldCharType="begin"/>
+            </w:r>
+            <w:r>
+              <w:rPr>
+                <w:noProof/>
+                <w:webHidden/>
+              </w:rPr>
+              <w:instrText xml:space="preserve"> PAGEREF _Toc101969047 \h </w:instrText>
+            </w:r>
+            <w:r>
+              <w:rPr>
+                <w:noProof/>
+                <w:webHidden/>
+              </w:rPr>
+            </w:r>
+            <w:r>
+              <w:rPr>
+                <w:noProof/>
+                <w:webHidden/>
+              </w:rPr>
+              <w:fldChar w:fldCharType="separate"/>
+            </w:r>
+            <w:r>
+              <w:rPr>
+                <w:noProof/>
+                <w:webHidden/>
+              </w:rPr>
+              <w:t>4</w:t>
+            </w:r>
+            <w:r>
+              <w:rPr>
+                <w:noProof/>
+                <w:webHidden/>
+              </w:rPr>
+              <w:fldChar w:fldCharType="end"/>
+            </w:r>
+          </w:hyperlink>
+        </w:p>
+        <w:p>
+          <w:pPr>
+            <w:pStyle w:val="TOC2"/>
+            <w:tabs>
+              <w:tab w:val="right" w:leader="dot" w:pos="9350"/>
+            </w:tabs>
+            <w:rPr>
+              <w:rFonts w:asciiTheme="minorHAnsi" w:eastAsiaTheme="minorEastAsia" w:hAnsiTheme="minorHAnsi" w:cstheme="minorBidi"/>
+              <w:noProof/>
+              <w:sz w:val="22"/>
+            </w:rPr>
+          </w:pPr>
+          <w:hyperlink w:anchor="_Toc101969048" w:history="1">
+            <w:r>
+              <w:rPr>
+                <w:rStyle w:val="Hyperlink"/>
+                <w:noProof/>
+                <w:lang w:val="el-GR"/>
+              </w:rPr>
+              <w:t>4.10</w:t>
+            </w:r>
+            <w:r>
+              <w:rPr>
+                <w:noProof/>
+                <w:webHidden/>
+              </w:rPr>
+              <w:tab/>
+            </w:r>
+            <w:r>
+              <w:rPr>
+                <w:noProof/>
+                <w:webHidden/>
+              </w:rPr>
+              <w:fldChar w:fldCharType="begin"/>
+            </w:r>
+            <w:r>
+              <w:rPr>
+                <w:noProof/>
+                <w:webHidden/>
+              </w:rPr>
+              <w:instrText xml:space="preserve"> PAGEREF _Toc101969048 \h </w:instrText>
+            </w:r>
+            <w:r>
+              <w:rPr>
+                <w:noProof/>
+                <w:webHidden/>
+              </w:rPr>
+            </w:r>
+            <w:r>
+              <w:rPr>
+                <w:noProof/>
+                <w:webHidden/>
+              </w:rPr>
+              <w:fldChar w:fldCharType="separate"/>
+            </w:r>
+            <w:r>
+              <w:rPr>
+                <w:noProof/>
+                <w:webHidden/>
+              </w:rPr>
+              <w:t>4</w:t>
             </w:r>
             <w:r>
               <w:rPr>
@@ -404,10 +1121,12 @@
               <w:tab w:val="right" w:leader="dot" w:pos="9350"/>
             </w:tabs>
             <w:rPr>
+              <w:rFonts w:asciiTheme="minorHAnsi" w:eastAsiaTheme="minorEastAsia" w:hAnsiTheme="minorHAnsi" w:cstheme="minorBidi"/>
               <w:noProof/>
+              <w:sz w:val="22"/>
             </w:rPr>
           </w:pPr>
-          <w:hyperlink w:anchor="_Toc100138749" w:history="1">
+          <w:hyperlink w:anchor="_Toc101969049" w:history="1">
             <w:r>
               <w:rPr>
                 <w:rStyle w:val="Hyperlink"/>
@@ -434,7 +1153,7 @@
                 <w:noProof/>
                 <w:webHidden/>
               </w:rPr>
-              <w:instrText xml:space="preserve"> PAGEREF _Toc100138749 \h </w:instrText>
+              <w:instrText xml:space="preserve"> PAGEREF _Toc101969049 \h </w:instrText>
             </w:r>
             <w:r>
               <w:rPr>
@@ -454,7 +1173,7 @@
                 <w:noProof/>
                 <w:webHidden/>
               </w:rPr>
-              <w:t>2</w:t>
+              <w:t>4</w:t>
             </w:r>
             <w:r>
               <w:rPr>
@@ -472,10 +1191,12 @@
               <w:tab w:val="right" w:leader="dot" w:pos="9350"/>
             </w:tabs>
             <w:rPr>
+              <w:rFonts w:asciiTheme="minorHAnsi" w:eastAsiaTheme="minorEastAsia" w:hAnsiTheme="minorHAnsi" w:cstheme="minorBidi"/>
               <w:noProof/>
+              <w:sz w:val="22"/>
             </w:rPr>
           </w:pPr>
-          <w:hyperlink w:anchor="_Toc100138750" w:history="1">
+          <w:hyperlink w:anchor="_Toc101969050" w:history="1">
             <w:r>
               <w:rPr>
                 <w:rStyle w:val="Hyperlink"/>
@@ -502,7 +1223,7 @@
                 <w:noProof/>
                 <w:webHidden/>
               </w:rPr>
-              <w:instrText xml:space="preserve"> PAGEREF _Toc100138750 \h </w:instrText>
+              <w:instrText xml:space="preserve"> PAGEREF _Toc101969050 \h </w:instrText>
             </w:r>
             <w:r>
               <w:rPr>
@@ -522,7 +1243,7 @@
                 <w:noProof/>
                 <w:webHidden/>
               </w:rPr>
-              <w:t>2</w:t>
+              <w:t>4</w:t>
             </w:r>
             <w:r>
               <w:rPr>
@@ -648,7 +1369,6 @@
       <w:pPr>
         <w:pStyle w:val="Heading1"/>
       </w:pPr>
-      <w:bookmarkStart w:id="0" w:name="_Toc100138744"/>
     </w:p>
     <w:p>
       <w:pPr>
@@ -675,8 +1395,8 @@
       <w:pPr>
         <w:pStyle w:val="Heading1"/>
       </w:pPr>
-      <w:r>
-        <w:lastRenderedPageBreak/>
+      <w:bookmarkStart w:id="0" w:name="_Toc101969034"/>
+      <w:r>
         <w:t>Εισαγωγή</w:t>
       </w:r>
       <w:bookmarkEnd w:id="0"/>
@@ -797,7 +1517,19 @@
         <w:rPr>
           <w:lang w:val="el-GR"/>
         </w:rPr>
-        <w:t>στο σύστημα</w:t>
+        <w:t xml:space="preserve">στο σύστημα </w:t>
+      </w:r>
+      <w:r>
+        <w:rPr>
+          <w:lang w:val="el-GR"/>
+        </w:rPr>
+        <w:t>το πρόσωπο τους ώστε να μπορεί να γίνεται η αναγνώριση προσώπου</w:t>
+      </w:r>
+      <w:r>
+        <w:rPr>
+          <w:lang w:val="el-GR"/>
+        </w:rPr>
+        <w:t>.</w:t>
       </w:r>
       <w:r>
         <w:rPr>
@@ -809,7 +1541,245 @@
         <w:rPr>
           <w:lang w:val="el-GR"/>
         </w:rPr>
-        <w:t>το πρόσωπο τους ώστε να μπορεί να γίνεται η αναγνώριση προσώπου</w:t>
+        <w:t xml:space="preserve">Η βασική λειτουργία του συστήματος είναι αφού αναγνωρίσει τον υπάλληλο/εργαζόμενο μέσω της κάρτας </w:t>
+      </w:r>
+      <w:r>
+        <w:t>RFID</w:t>
+      </w:r>
+      <w:r>
+        <w:rPr>
+          <w:lang w:val="el-GR"/>
+        </w:rPr>
+        <w:t xml:space="preserve"> </w:t>
+      </w:r>
+      <w:r>
+        <w:rPr>
+          <w:lang w:val="el-GR"/>
+        </w:rPr>
+        <w:t>και το</w:t>
+      </w:r>
+      <w:r>
+        <w:rPr>
+          <w:lang w:val="el-GR"/>
+        </w:rPr>
+        <w:t>ν ταυτοποιήσει μέσω του</w:t>
+      </w:r>
+      <w:r>
+        <w:rPr>
+          <w:lang w:val="el-GR"/>
+        </w:rPr>
+        <w:t xml:space="preserve"> προσώπου του να </w:t>
+      </w:r>
+      <w:r>
+        <w:rPr>
+          <w:lang w:val="el-GR"/>
+        </w:rPr>
+        <w:t>καταγρά</w:t>
+      </w:r>
+      <w:r>
+        <w:rPr>
+          <w:lang w:val="el-GR"/>
+        </w:rPr>
+        <w:t>ψει</w:t>
+      </w:r>
+      <w:r>
+        <w:rPr>
+          <w:lang w:val="el-GR"/>
+        </w:rPr>
+        <w:t xml:space="preserve"> την παρουσία και τον χρόνο παραμονής</w:t>
+      </w:r>
+      <w:r>
+        <w:rPr>
+          <w:lang w:val="el-GR"/>
+        </w:rPr>
+        <w:t xml:space="preserve"> </w:t>
+      </w:r>
+      <w:r>
+        <w:rPr>
+          <w:lang w:val="el-GR"/>
+        </w:rPr>
+        <w:t>του</w:t>
+      </w:r>
+      <w:r>
+        <w:rPr>
+          <w:lang w:val="el-GR"/>
+        </w:rPr>
+        <w:t xml:space="preserve"> στην χώρο, δίνοντας έτσι την δυνατότητα καταγραφής </w:t>
+      </w:r>
+      <w:r>
+        <w:rPr>
+          <w:lang w:val="el-GR"/>
+        </w:rPr>
+        <w:t>των παρουσιών</w:t>
+      </w:r>
+      <w:r>
+        <w:rPr>
+          <w:lang w:val="el-GR"/>
+        </w:rPr>
+        <w:t xml:space="preserve"> σε αρχείο </w:t>
+      </w:r>
+      <w:r>
+        <w:rPr>
+          <w:lang w:val="el-GR"/>
+        </w:rPr>
+        <w:t xml:space="preserve">τύπου </w:t>
+      </w:r>
+      <w:r>
+        <w:t>pdf</w:t>
+      </w:r>
+      <w:r>
+        <w:rPr>
+          <w:lang w:val="el-GR"/>
+        </w:rPr>
+        <w:t xml:space="preserve">. </w:t>
+      </w:r>
+      <w:r>
+        <w:rPr>
+          <w:lang w:val="el-GR"/>
+        </w:rPr>
+        <w:t>Τέλος η εφαρμογή θα μπορεί να εκδίδει στατιστικά στοιχεία όπως ο χρόνος παραμονής των υπαλλήλων στους χώρους του οργανισμού.</w:t>
+      </w:r>
+    </w:p>
+    <w:p>
+      <w:pPr>
+        <w:ind w:firstLine="720"/>
+        <w:rPr>
+          <w:lang w:val="el-GR"/>
+        </w:rPr>
+      </w:pPr>
+      <w:r>
+        <w:rPr>
+          <w:lang w:val="el-GR"/>
+        </w:rPr>
+        <w:t>Κατά την έρευνα στο διαδίκτυο βρέθηκαν τα εξής παρόμοια συστήματα το οποία περιγράφονται εν συντομία παρακάτω</w:t>
+      </w:r>
+    </w:p>
+    <w:p>
+      <w:pPr>
+        <w:pStyle w:val="Heading1"/>
+      </w:pPr>
+      <w:bookmarkStart w:id="1" w:name="_Toc101969035"/>
+      <w:r>
+        <w:t>Κεφάλαιο 1</w:t>
+      </w:r>
+      <w:r>
+        <w:t xml:space="preserve"> Λεξικό ειδικών όρων ορίζονται οι τεχνικοί όροι που χρησιμοποιούνται</w:t>
+      </w:r>
+      <w:bookmarkEnd w:id="1"/>
+    </w:p>
+    <w:p>
+      <w:pPr>
+        <w:pStyle w:val="Heading1"/>
+      </w:pPr>
+      <w:bookmarkStart w:id="2" w:name="_Toc101969036"/>
+      <w:r>
+        <w:t>Κεφάλαιο 2</w:t>
+      </w:r>
+      <w:r>
+        <w:t xml:space="preserve"> </w:t>
+      </w:r>
+      <w:r>
+        <w:t>Μοντέλα συστήματος ορίζονται μοντέλα που δείχνουν τις συνιστώσες του συστήματος και τις μεταξύ τους σχέσεις</w:t>
+      </w:r>
+      <w:bookmarkEnd w:id="2"/>
+      <w:r>
+        <w:t xml:space="preserve"> </w:t>
+      </w:r>
+    </w:p>
+    <w:p>
+      <w:pPr>
+        <w:pStyle w:val="Heading1"/>
+      </w:pPr>
+      <w:bookmarkStart w:id="3" w:name="_Toc101969037"/>
+      <w:r>
+        <w:t>Κεφάλαιο 3</w:t>
+      </w:r>
+      <w:r>
+        <w:t xml:space="preserve"> </w:t>
+      </w:r>
+      <w:r>
+        <w:t>Λειτουργικές απαιτήσεις περιγράφονται οι υπηρεσίες που θα παρέχονται</w:t>
+      </w:r>
+      <w:bookmarkEnd w:id="3"/>
+      <w:r>
+        <w:t xml:space="preserve"> </w:t>
+      </w:r>
+    </w:p>
+    <w:p>
+      <w:pPr>
+        <w:pStyle w:val="Heading1"/>
+      </w:pPr>
+      <w:bookmarkStart w:id="4" w:name="_Toc101969038"/>
+      <w:r>
+        <w:t>Κεφάλαιο 4</w:t>
+      </w:r>
+      <w:r>
+        <w:t xml:space="preserve"> Μη λειτουργικές απαιτήσεις</w:t>
+      </w:r>
+      <w:bookmarkEnd w:id="4"/>
+    </w:p>
+    <w:p>
+      <w:pPr>
+        <w:pStyle w:val="Heading2"/>
+        <w:rPr>
+          <w:lang w:val="el-GR"/>
+        </w:rPr>
+      </w:pPr>
+      <w:bookmarkStart w:id="5" w:name="_Toc101969039"/>
+      <w:r>
+        <w:rPr>
+          <w:lang w:val="el-GR"/>
+        </w:rPr>
+        <w:t>4.1 Λειτουργικό σύστημα</w:t>
+      </w:r>
+      <w:bookmarkEnd w:id="5"/>
+    </w:p>
+    <w:p>
+      <w:pPr>
+        <w:rPr>
+          <w:lang w:val="el-GR"/>
+        </w:rPr>
+      </w:pPr>
+      <w:r>
+        <w:rPr>
+          <w:b/>
+          <w:bCs/>
+          <w:lang w:val="el-GR"/>
+        </w:rPr>
+        <w:t xml:space="preserve">Περιγραφή: </w:t>
+      </w:r>
+      <w:r>
+        <w:rPr>
+          <w:lang w:val="el-GR"/>
+        </w:rPr>
+        <w:t xml:space="preserve">Οι χρήστες που διαθέτουν </w:t>
+      </w:r>
+      <w:r>
+        <w:t>Windows</w:t>
+      </w:r>
+      <w:r>
+        <w:rPr>
+          <w:lang w:val="el-GR"/>
+        </w:rPr>
+        <w:t xml:space="preserve"> 10 ή νεότερη έκδοση του λειτουργικού της </w:t>
+      </w:r>
+      <w:r>
+        <w:t>Microsoft</w:t>
+      </w:r>
+      <w:r>
+        <w:rPr>
+          <w:lang w:val="el-GR"/>
+        </w:rPr>
+        <w:t xml:space="preserve"> </w:t>
+      </w:r>
+      <w:r>
+        <w:rPr>
+          <w:lang w:val="el-GR"/>
+        </w:rPr>
+        <w:t xml:space="preserve">δεν θα έχουν κανένα πρόβλημα κατά την εγκατάσταση και τη λειτουργία της εφαρμογής καθώς η εφαρμογή θα υλοποιηθεί με γνώμονα την βέλτιστη απόδοση στις πιο πρόσφατες εκδόσεις του λειτουργικού σύστημα της </w:t>
+      </w:r>
+      <w:r>
+        <w:t>Microsoft</w:t>
       </w:r>
       <w:r>
         <w:rPr>
@@ -817,189 +1787,36 @@
         </w:rPr>
         <w:t>.</w:t>
       </w:r>
-      <w:r>
-        <w:rPr>
-          <w:lang w:val="el-GR"/>
-        </w:rPr>
-        <w:t xml:space="preserve"> </w:t>
-      </w:r>
-      <w:r>
-        <w:rPr>
-          <w:lang w:val="el-GR"/>
-        </w:rPr>
-        <w:t xml:space="preserve">Η βασική λειτουργία του συστήματος είναι αφού αναγνωρίσει τον υπάλληλο/εργαζόμενο μέσω της κάρτας </w:t>
-      </w:r>
-      <w:r>
-        <w:t>RFID</w:t>
-      </w:r>
-      <w:r>
-        <w:rPr>
-          <w:lang w:val="el-GR"/>
-        </w:rPr>
-        <w:t xml:space="preserve"> </w:t>
-      </w:r>
-      <w:r>
-        <w:rPr>
-          <w:lang w:val="el-GR"/>
-        </w:rPr>
-        <w:t>και το</w:t>
-      </w:r>
-      <w:r>
-        <w:rPr>
-          <w:lang w:val="el-GR"/>
-        </w:rPr>
-        <w:t>ν ταυτοποιήσει μέσω του</w:t>
-      </w:r>
-      <w:r>
-        <w:rPr>
-          <w:lang w:val="el-GR"/>
-        </w:rPr>
-        <w:t xml:space="preserve"> προσώπου του να </w:t>
-      </w:r>
-      <w:r>
-        <w:rPr>
-          <w:lang w:val="el-GR"/>
-        </w:rPr>
-        <w:t>καταγρά</w:t>
-      </w:r>
-      <w:r>
-        <w:rPr>
-          <w:lang w:val="el-GR"/>
-        </w:rPr>
-        <w:t>ψει</w:t>
-      </w:r>
-      <w:r>
-        <w:rPr>
-          <w:lang w:val="el-GR"/>
-        </w:rPr>
-        <w:t xml:space="preserve"> την παρουσία και τον χρόνο παραμονής</w:t>
-      </w:r>
-      <w:r>
-        <w:rPr>
-          <w:lang w:val="el-GR"/>
-        </w:rPr>
-        <w:t xml:space="preserve"> </w:t>
-      </w:r>
-      <w:r>
-        <w:rPr>
-          <w:lang w:val="el-GR"/>
-        </w:rPr>
-        <w:t>του</w:t>
-      </w:r>
-      <w:r>
-        <w:rPr>
-          <w:lang w:val="el-GR"/>
-        </w:rPr>
-        <w:t xml:space="preserve"> στην χώρο, δίνοντας έτσι την δυνατότητα καταγραφής </w:t>
-      </w:r>
-      <w:r>
-        <w:rPr>
-          <w:lang w:val="el-GR"/>
-        </w:rPr>
-        <w:t>των παρουσιών</w:t>
-      </w:r>
-      <w:r>
-        <w:rPr>
-          <w:lang w:val="el-GR"/>
-        </w:rPr>
-        <w:t xml:space="preserve"> σε αρχείο </w:t>
-      </w:r>
-      <w:r>
-        <w:rPr>
-          <w:lang w:val="el-GR"/>
-        </w:rPr>
-        <w:t xml:space="preserve">τύπου </w:t>
-      </w:r>
-      <w:r>
-        <w:t>pdf</w:t>
-      </w:r>
-      <w:r>
-        <w:rPr>
-          <w:lang w:val="el-GR"/>
-        </w:rPr>
-        <w:t xml:space="preserve">. </w:t>
-      </w:r>
-      <w:r>
-        <w:rPr>
-          <w:lang w:val="el-GR"/>
-        </w:rPr>
-        <w:t>Τέλος η εφαρμογή θα μπορεί να εκδίδει στατιστικά στοιχεία όπως ο χρόνος παραμονής των υπαλλήλων στους χώρους του οργανισμού.</w:t>
-      </w:r>
-    </w:p>
-    <w:p>
-      <w:pPr>
-        <w:ind w:firstLine="720"/>
-      </w:pPr>
-      <w:r>
-        <w:rPr>
-          <w:lang w:val="el-GR"/>
-        </w:rPr>
-        <w:t>Κατά την έρευνα στο διαδίκτυο βρέθηκαν τα εξής παρόμοια συστήματα το οποία περιγράφονται εν συντομία παρακάτω</w:t>
-      </w:r>
-    </w:p>
-    <w:p>
-      <w:pPr>
-        <w:pStyle w:val="Heading1"/>
-      </w:pPr>
-      <w:bookmarkStart w:id="1" w:name="_Toc100138745"/>
-      <w:r>
-        <w:t>Κεφάλαιο 1</w:t>
-      </w:r>
-      <w:r>
-        <w:t xml:space="preserve"> Λεξικό ειδικών όρων ορίζονται οι τεχνικοί όροι που χρησιμοποιούνται</w:t>
-      </w:r>
-      <w:bookmarkEnd w:id="1"/>
-    </w:p>
-    <w:p>
-      <w:pPr>
-        <w:pStyle w:val="Heading1"/>
-      </w:pPr>
-      <w:bookmarkStart w:id="2" w:name="_Toc100138746"/>
-      <w:r>
-        <w:t>Κεφάλαιο 2</w:t>
-      </w:r>
-      <w:r>
-        <w:t xml:space="preserve"> </w:t>
-      </w:r>
-      <w:r>
-        <w:t>Μοντέλα συστήματος ορίζονται μοντέλα που δείχνουν τις συνιστώσες του συστήματος και τις μεταξύ τους σχέσεις</w:t>
-      </w:r>
-      <w:bookmarkEnd w:id="2"/>
-      <w:r>
-        <w:t xml:space="preserve"> </w:t>
-      </w:r>
-    </w:p>
-    <w:p>
-      <w:pPr>
-        <w:pStyle w:val="Heading1"/>
-      </w:pPr>
-      <w:bookmarkStart w:id="3" w:name="_Toc100138747"/>
-      <w:r>
-        <w:t>Κεφάλαιο 3</w:t>
-      </w:r>
-      <w:r>
-        <w:t xml:space="preserve"> </w:t>
-      </w:r>
-      <w:r>
-        <w:t>Λειτουργικές απαιτήσεις περιγράφονται οι υπηρεσίες που θα παρέχονται</w:t>
-      </w:r>
-      <w:bookmarkEnd w:id="3"/>
-      <w:r>
-        <w:t xml:space="preserve"> </w:t>
-      </w:r>
-    </w:p>
-    <w:p>
-      <w:pPr>
-        <w:pStyle w:val="Heading1"/>
-      </w:pPr>
-      <w:bookmarkStart w:id="4" w:name="_Toc100138748"/>
-      <w:r>
-        <w:t>Κεφάλαιο 4</w:t>
-      </w:r>
-      <w:r>
-        <w:t xml:space="preserve"> Μη λειτουργικές απαιτήσεις</w:t>
-      </w:r>
-      <w:bookmarkEnd w:id="4"/>
+    </w:p>
+    <w:p>
+      <w:pPr>
+        <w:rPr>
+          <w:lang w:val="el-GR"/>
+        </w:rPr>
+      </w:pPr>
+      <w:r>
+        <w:rPr>
+          <w:b/>
+          <w:bCs/>
+          <w:lang w:val="el-GR"/>
+        </w:rPr>
+        <w:t xml:space="preserve">Αιτιολόγηση: </w:t>
+      </w:r>
+      <w:r>
+        <w:rPr>
+          <w:lang w:val="el-GR"/>
+        </w:rPr>
+        <w:t xml:space="preserve">Τα υπολογιστικά συστήματα που διαθέτει ο πελάτης είναι εφοδιασμένα με το λειτουργικό της </w:t>
+      </w:r>
+      <w:r>
+        <w:t>Microsoft</w:t>
+      </w:r>
+      <w:r>
+        <w:rPr>
+          <w:lang w:val="el-GR"/>
+        </w:rPr>
+        <w:t>.</w:t>
+      </w:r>
     </w:p>
     <w:p>
       <w:pPr>
@@ -1008,357 +1825,7 @@
           <w:lang w:val="el-GR"/>
         </w:rPr>
       </w:pPr>
-      <w:r>
-        <w:t>4.1</w:t>
-      </w:r>
-      <w:r>
-        <w:rPr>
-          <w:lang w:val="el-GR"/>
-        </w:rPr>
-        <w:t xml:space="preserve"> </w:t>
-      </w:r>
-      <w:r>
-        <w:rPr>
-          <w:lang w:val="el-GR"/>
-        </w:rPr>
-        <w:t>Δυνατότητα εγκατάστασης</w:t>
-      </w:r>
-    </w:p>
-    <w:p>
-      <w:pPr>
-        <w:rPr>
-          <w:lang w:val="el-GR"/>
-        </w:rPr>
-      </w:pPr>
-      <w:r>
-        <w:rPr>
-          <w:lang w:val="el-GR"/>
-        </w:rPr>
-        <w:tab/>
-      </w:r>
-      <w:r>
-        <w:rPr>
-          <w:lang w:val="el-GR"/>
-        </w:rPr>
-        <w:t>Η εφαρμογή θα πρέπει να είναι έτσι δομημένη ώστε να μπορεί να εγκατασταθε</w:t>
-      </w:r>
-      <w:r>
-        <w:rPr>
-          <w:lang w:val="el-GR"/>
-        </w:rPr>
-        <w:t xml:space="preserve">ί σε οποιοδήποτε υπολογιστικό σύστημα είτε είναι </w:t>
-      </w:r>
-      <w:r>
-        <w:t>desktop</w:t>
-      </w:r>
-      <w:r>
-        <w:rPr>
-          <w:lang w:val="el-GR"/>
-        </w:rPr>
-        <w:t xml:space="preserve"> </w:t>
-      </w:r>
-      <w:r>
-        <w:rPr>
-          <w:lang w:val="el-GR"/>
-        </w:rPr>
-        <w:t xml:space="preserve">είτε </w:t>
-      </w:r>
-      <w:r>
-        <w:t>laptop</w:t>
-      </w:r>
-      <w:r>
-        <w:rPr>
-          <w:lang w:val="el-GR"/>
-        </w:rPr>
-        <w:t>.</w:t>
-      </w:r>
-      <w:r>
-        <w:rPr>
-          <w:lang w:val="el-GR"/>
-        </w:rPr>
-        <w:t xml:space="preserve"> Για να επιτευχθεί αυτό η εφαρμογή θα συνοδεύεται από προσεκτικά και σωστά σχεδιασμένο λογισμικό εγκατάστασης </w:t>
-      </w:r>
-      <w:r>
-        <w:rPr>
-          <w:lang w:val="el-GR"/>
-        </w:rPr>
-        <w:t xml:space="preserve">το </w:t>
-      </w:r>
-    </w:p>
-    <w:p>
-      <w:pPr>
-        <w:pStyle w:val="Heading2"/>
-      </w:pPr>
-      <w:r>
-        <w:rPr>
-          <w:lang w:val="el-GR"/>
-        </w:rPr>
-        <w:t xml:space="preserve">4.2 </w:t>
-      </w:r>
-      <w:r>
-        <w:rPr>
-          <w:lang w:val="el-GR"/>
-        </w:rPr>
-        <w:t>Λειτουργικό σύστημα</w:t>
-      </w:r>
-    </w:p>
-    <w:p>
-      <w:pPr>
-        <w:rPr>
-          <w:lang w:val="el-GR"/>
-        </w:rPr>
-      </w:pPr>
-      <w:r>
-        <w:tab/>
-      </w:r>
-      <w:r>
-        <w:rPr>
-          <w:lang w:val="el-GR"/>
-        </w:rPr>
-        <w:t xml:space="preserve">Οι χρήστες που διαθέτουν τελευταίες εκδόσεις </w:t>
-      </w:r>
-      <w:r>
-        <w:t>Windows</w:t>
-      </w:r>
-      <w:r>
-        <w:rPr>
-          <w:lang w:val="el-GR"/>
-        </w:rPr>
-        <w:t xml:space="preserve"> </w:t>
-      </w:r>
-      <w:r>
-        <w:rPr>
-          <w:lang w:val="el-GR"/>
-        </w:rPr>
-        <w:t>δεν θα έχο</w:t>
-      </w:r>
-      <w:r>
-        <w:rPr>
-          <w:lang w:val="el-GR"/>
-        </w:rPr>
-        <w:t>υν</w:t>
-      </w:r>
-      <w:r>
-        <w:rPr>
-          <w:lang w:val="el-GR"/>
-        </w:rPr>
-        <w:t xml:space="preserve"> κανένα πρό</w:t>
-      </w:r>
-      <w:r>
-        <w:rPr>
-          <w:lang w:val="el-GR"/>
-        </w:rPr>
-        <w:t>β</w:t>
-      </w:r>
-      <w:r>
-        <w:rPr>
-          <w:lang w:val="el-GR"/>
-        </w:rPr>
-        <w:t>λημα κατά</w:t>
-      </w:r>
-      <w:r>
-        <w:rPr>
-          <w:lang w:val="el-GR"/>
-        </w:rPr>
-        <w:t xml:space="preserve"> την εγκατάσταση και</w:t>
-      </w:r>
-      <w:r>
-        <w:rPr>
-          <w:lang w:val="el-GR"/>
-        </w:rPr>
-        <w:t xml:space="preserve"> τη λειτουργία της εφαρμογής καθώς η εφαρμογή θα υλοποιηθεί με </w:t>
-      </w:r>
-      <w:r>
-        <w:rPr>
-          <w:lang w:val="el-GR"/>
-        </w:rPr>
-        <w:t>γνώμονα</w:t>
-      </w:r>
-      <w:r>
-        <w:rPr>
-          <w:lang w:val="el-GR"/>
-        </w:rPr>
-        <w:t xml:space="preserve"> </w:t>
-      </w:r>
-      <w:r>
-        <w:rPr>
-          <w:lang w:val="el-GR"/>
-        </w:rPr>
-        <w:t>την βέλτιστη απόδοση σ</w:t>
-      </w:r>
-      <w:r>
-        <w:rPr>
-          <w:lang w:val="el-GR"/>
-        </w:rPr>
-        <w:t xml:space="preserve">το λειτουργικό σύστημα της </w:t>
-      </w:r>
-      <w:r>
-        <w:t>Microsoft</w:t>
-      </w:r>
-      <w:r>
-        <w:rPr>
-          <w:lang w:val="el-GR"/>
-        </w:rPr>
-        <w:t>.</w:t>
-      </w:r>
-    </w:p>
-    <w:p>
-      <w:pPr>
-        <w:pStyle w:val="Heading2"/>
-        <w:rPr>
-          <w:lang w:val="el-GR"/>
-        </w:rPr>
-      </w:pPr>
-      <w:r>
-        <w:rPr>
-          <w:lang w:val="el-GR"/>
-        </w:rPr>
-        <w:t>4.</w:t>
-      </w:r>
-      <w:r>
-        <w:rPr>
-          <w:lang w:val="el-GR"/>
-        </w:rPr>
-        <w:t>3</w:t>
-      </w:r>
-      <w:r>
-        <w:rPr>
-          <w:lang w:val="el-GR"/>
-        </w:rPr>
-        <w:t xml:space="preserve"> </w:t>
-      </w:r>
-      <w:r>
-        <w:rPr>
-          <w:lang w:val="el-GR"/>
-        </w:rPr>
-        <w:t xml:space="preserve">Ελάχιστη συχνότητα επεξεργαστή </w:t>
-      </w:r>
-    </w:p>
-    <w:p>
-      <w:pPr>
-        <w:rPr>
-          <w:lang w:val="el-GR"/>
-        </w:rPr>
-      </w:pPr>
-      <w:r>
-        <w:rPr>
-          <w:lang w:val="el-GR"/>
-        </w:rPr>
-        <w:tab/>
-      </w:r>
-      <w:r>
-        <w:t>H</w:t>
-      </w:r>
-      <w:r>
-        <w:rPr>
-          <w:lang w:val="el-GR"/>
-        </w:rPr>
-        <w:t xml:space="preserve"> </w:t>
-      </w:r>
-      <w:r>
-        <w:rPr>
-          <w:lang w:val="el-GR"/>
-        </w:rPr>
-        <w:t xml:space="preserve">ελάχιστη απαιτούμενη συχνότητα επεξεργαστή είναι τα </w:t>
-      </w:r>
-      <w:r>
-        <w:rPr>
-          <w:lang w:val="el-GR"/>
-        </w:rPr>
-        <w:t>2</w:t>
-      </w:r>
-      <w:r>
-        <w:t>GHz</w:t>
-      </w:r>
-      <w:r>
-        <w:rPr>
-          <w:lang w:val="el-GR"/>
-        </w:rPr>
-        <w:t xml:space="preserve">. </w:t>
-      </w:r>
-      <w:r>
-        <w:t>H</w:t>
-      </w:r>
-      <w:r>
-        <w:rPr>
-          <w:lang w:val="el-GR"/>
-        </w:rPr>
-        <w:t xml:space="preserve"> </w:t>
-      </w:r>
-      <w:r>
-        <w:rPr>
-          <w:lang w:val="el-GR"/>
-        </w:rPr>
-        <w:t xml:space="preserve">συγκεκριμένη συχνότητα </w:t>
-      </w:r>
-      <w:r>
-        <w:rPr>
-          <w:lang w:val="el-GR"/>
-        </w:rPr>
-        <w:t xml:space="preserve">είναι χαμηλότερη από αυτή που αναγράφεται στα συνοδευτικά έγγραφα </w:t>
-      </w:r>
-      <w:r>
-        <w:rPr>
-          <w:lang w:val="el-GR"/>
-        </w:rPr>
-        <w:t>σχεδόν</w:t>
-      </w:r>
-      <w:r>
-        <w:rPr>
-          <w:lang w:val="el-GR"/>
-        </w:rPr>
-        <w:t xml:space="preserve"> κάθε σύγχρονου επεξεργαστή που βρίσκεται στ</w:t>
-      </w:r>
-      <w:r>
-        <w:rPr>
-          <w:lang w:val="el-GR"/>
-        </w:rPr>
-        <w:t>ο</w:t>
-      </w:r>
-      <w:r>
-        <w:rPr>
-          <w:lang w:val="el-GR"/>
-        </w:rPr>
-        <w:t xml:space="preserve"> λιανικ</w:t>
-      </w:r>
-      <w:r>
-        <w:rPr>
-          <w:lang w:val="el-GR"/>
-        </w:rPr>
-        <w:t>ό</w:t>
-      </w:r>
-      <w:r>
-        <w:rPr>
-          <w:lang w:val="el-GR"/>
-        </w:rPr>
-        <w:t xml:space="preserve"> </w:t>
-      </w:r>
-      <w:r>
-        <w:rPr>
-          <w:lang w:val="el-GR"/>
-        </w:rPr>
-        <w:t>εμπόριο</w:t>
-      </w:r>
-      <w:r>
-        <w:rPr>
-          <w:lang w:val="el-GR"/>
-        </w:rPr>
-        <w:t>, δίνοντας έτσι την δυνατότητα της δημιουργίας ενός σχετικά φτηνού συστήματος για την εγκατάσταση του λογισμικού</w:t>
-      </w:r>
-      <w:r>
-        <w:rPr>
-          <w:lang w:val="el-GR"/>
-        </w:rPr>
-        <w:t>.</w:t>
-      </w:r>
-    </w:p>
-    <w:p>
-      <w:pPr>
-        <w:pStyle w:val="Heading2"/>
-        <w:rPr>
-          <w:lang w:val="el-GR"/>
-        </w:rPr>
-      </w:pPr>
+      <w:bookmarkStart w:id="6" w:name="_Toc101969040"/>
       <w:r>
         <w:rPr>
           <w:lang w:val="el-GR"/>
@@ -1370,6 +1837,303 @@
         <w:rPr>
           <w:lang w:val="el-GR"/>
         </w:rPr>
+        <w:t>2</w:t>
+      </w:r>
+      <w:r>
+        <w:rPr>
+          <w:lang w:val="el-GR"/>
+        </w:rPr>
+        <w:t xml:space="preserve"> </w:t>
+      </w:r>
+      <w:r>
+        <w:rPr>
+          <w:lang w:val="el-GR"/>
+        </w:rPr>
+        <w:t>Δυνατότητα εγκατάστασης</w:t>
+      </w:r>
+      <w:bookmarkEnd w:id="6"/>
+    </w:p>
+    <w:p>
+      <w:pPr>
+        <w:rPr>
+          <w:lang w:val="el-GR"/>
+        </w:rPr>
+      </w:pPr>
+      <w:r>
+        <w:rPr>
+          <w:b/>
+          <w:bCs/>
+          <w:lang w:val="el-GR"/>
+        </w:rPr>
+        <w:t xml:space="preserve">Περιγραφή: </w:t>
+      </w:r>
+      <w:r>
+        <w:rPr>
+          <w:lang w:val="el-GR"/>
+        </w:rPr>
+        <w:t>Η εφαρμογή θα πρέπει να είναι έτσι δομημένη ώστε να μπορεί να εγκατασταθε</w:t>
+      </w:r>
+      <w:r>
+        <w:rPr>
+          <w:lang w:val="el-GR"/>
+        </w:rPr>
+        <w:t xml:space="preserve">ί σε οποιοδήποτε υπολογιστικό σύστημα είτε είναι </w:t>
+      </w:r>
+      <w:r>
+        <w:t>desktop</w:t>
+      </w:r>
+      <w:r>
+        <w:rPr>
+          <w:lang w:val="el-GR"/>
+        </w:rPr>
+        <w:t xml:space="preserve"> </w:t>
+      </w:r>
+      <w:r>
+        <w:rPr>
+          <w:lang w:val="el-GR"/>
+        </w:rPr>
+        <w:t xml:space="preserve">είτε </w:t>
+      </w:r>
+      <w:r>
+        <w:t>laptop</w:t>
+      </w:r>
+      <w:r>
+        <w:rPr>
+          <w:lang w:val="el-GR"/>
+        </w:rPr>
+        <w:t>.</w:t>
+      </w:r>
+      <w:r>
+        <w:rPr>
+          <w:lang w:val="el-GR"/>
+        </w:rPr>
+        <w:t xml:space="preserve"> Για να επιτευχθεί αυτό η εφαρμογή θα συνοδεύεται από προσεκτικά και σωστά σχεδιασμένο λογισμικό εγκατάστασης</w:t>
+      </w:r>
+      <w:r>
+        <w:rPr>
+          <w:lang w:val="el-GR"/>
+        </w:rPr>
+        <w:t>.</w:t>
+      </w:r>
+    </w:p>
+    <w:p>
+      <w:pPr>
+        <w:rPr>
+          <w:b/>
+          <w:bCs/>
+          <w:lang w:val="el-GR"/>
+        </w:rPr>
+      </w:pPr>
+      <w:r>
+        <w:rPr>
+          <w:b/>
+          <w:bCs/>
+          <w:lang w:val="el-GR"/>
+        </w:rPr>
+        <w:t>Αιτιολόγηση:</w:t>
+      </w:r>
+      <w:r>
+        <w:rPr>
+          <w:b/>
+          <w:bCs/>
+          <w:lang w:val="el-GR"/>
+        </w:rPr>
+        <w:t xml:space="preserve"> </w:t>
+      </w:r>
+    </w:p>
+    <w:p>
+      <w:pPr>
+        <w:pStyle w:val="Heading2"/>
+        <w:rPr>
+          <w:lang w:val="el-GR"/>
+        </w:rPr>
+      </w:pPr>
+      <w:bookmarkStart w:id="7" w:name="_Toc101969041"/>
+      <w:r>
+        <w:rPr>
+          <w:lang w:val="el-GR"/>
+        </w:rPr>
+        <w:t>4.</w:t>
+      </w:r>
+      <w:r>
+        <w:rPr>
+          <w:lang w:val="el-GR"/>
+        </w:rPr>
+        <w:t>3</w:t>
+      </w:r>
+      <w:r>
+        <w:rPr>
+          <w:lang w:val="el-GR"/>
+        </w:rPr>
+        <w:t xml:space="preserve"> </w:t>
+      </w:r>
+      <w:r>
+        <w:rPr>
+          <w:lang w:val="el-GR"/>
+        </w:rPr>
+        <w:t>Ελάχιστη συχνότητα επεξεργαστή</w:t>
+      </w:r>
+      <w:bookmarkEnd w:id="7"/>
+      <w:r>
+        <w:rPr>
+          <w:lang w:val="el-GR"/>
+        </w:rPr>
+        <w:t xml:space="preserve"> </w:t>
+      </w:r>
+    </w:p>
+    <w:p>
+      <w:pPr>
+        <w:rPr>
+          <w:lang w:val="el-GR"/>
+        </w:rPr>
+      </w:pPr>
+      <w:r>
+        <w:rPr>
+          <w:b/>
+          <w:bCs/>
+          <w:lang w:val="el-GR"/>
+        </w:rPr>
+        <w:t>Περιγραφή:</w:t>
+      </w:r>
+      <w:r>
+        <w:rPr>
+          <w:lang w:val="el-GR"/>
+        </w:rPr>
+        <w:t xml:space="preserve"> </w:t>
+      </w:r>
+      <w:r>
+        <w:t>H</w:t>
+      </w:r>
+      <w:r>
+        <w:rPr>
+          <w:lang w:val="el-GR"/>
+        </w:rPr>
+        <w:t xml:space="preserve"> </w:t>
+      </w:r>
+      <w:r>
+        <w:rPr>
+          <w:lang w:val="el-GR"/>
+        </w:rPr>
+        <w:t xml:space="preserve">ελάχιστη απαιτούμενη συχνότητα επεξεργαστή είναι τα </w:t>
+      </w:r>
+      <w:r>
+        <w:rPr>
+          <w:lang w:val="el-GR"/>
+        </w:rPr>
+        <w:t>2</w:t>
+      </w:r>
+      <w:r>
+        <w:t>GHz</w:t>
+      </w:r>
+      <w:r>
+        <w:rPr>
+          <w:lang w:val="el-GR"/>
+        </w:rPr>
+        <w:t xml:space="preserve">. </w:t>
+      </w:r>
+      <w:r>
+        <w:t>H</w:t>
+      </w:r>
+      <w:r>
+        <w:rPr>
+          <w:lang w:val="el-GR"/>
+        </w:rPr>
+        <w:t xml:space="preserve"> </w:t>
+      </w:r>
+      <w:r>
+        <w:rPr>
+          <w:lang w:val="el-GR"/>
+        </w:rPr>
+        <w:t xml:space="preserve">συγκεκριμένη συχνότητα </w:t>
+      </w:r>
+      <w:r>
+        <w:rPr>
+          <w:lang w:val="el-GR"/>
+        </w:rPr>
+        <w:t>είναι χαμηλότερη από αυτή που αναγράφεται στα συνοδευτικά έγγραφα σχεδόν κάθε σύγχρονου επεξεργαστή που βρίσκεται στ</w:t>
+      </w:r>
+      <w:r>
+        <w:rPr>
+          <w:lang w:val="el-GR"/>
+        </w:rPr>
+        <w:t>ο</w:t>
+      </w:r>
+      <w:r>
+        <w:rPr>
+          <w:lang w:val="el-GR"/>
+        </w:rPr>
+        <w:t xml:space="preserve"> λιανικ</w:t>
+      </w:r>
+      <w:r>
+        <w:rPr>
+          <w:lang w:val="el-GR"/>
+        </w:rPr>
+        <w:t>ό</w:t>
+      </w:r>
+      <w:r>
+        <w:rPr>
+          <w:lang w:val="el-GR"/>
+        </w:rPr>
+        <w:t xml:space="preserve"> </w:t>
+      </w:r>
+      <w:r>
+        <w:rPr>
+          <w:lang w:val="el-GR"/>
+        </w:rPr>
+        <w:t>εμπόριο</w:t>
+      </w:r>
+      <w:r>
+        <w:rPr>
+          <w:lang w:val="el-GR"/>
+        </w:rPr>
+        <w:t>, δίνοντας έτσι την δυνατότητα της δημιουργίας ενός σχετικά φτηνού συστήματος για την εγκατάσταση του λογισμικού</w:t>
+      </w:r>
+      <w:r>
+        <w:rPr>
+          <w:lang w:val="el-GR"/>
+        </w:rPr>
+        <w:t>.</w:t>
+      </w:r>
+    </w:p>
+    <w:p>
+      <w:pPr>
+        <w:rPr>
+          <w:lang w:val="el-GR"/>
+        </w:rPr>
+      </w:pPr>
+      <w:r>
+        <w:rPr>
+          <w:b/>
+          <w:bCs/>
+          <w:lang w:val="el-GR"/>
+        </w:rPr>
+        <w:t xml:space="preserve">Αιτιολόγηση: </w:t>
+      </w:r>
+      <w:r>
+        <w:rPr>
+          <w:lang w:val="el-GR"/>
+        </w:rPr>
+        <w:t>Η συχνότητα του επεξεργαστή είναι αναγκαία καθώς με χαμηλότερη υπάρχει περίπτωση ο χρήστης να συναντήσει κολλήματα και στην εφαρμογή αλλά και στο σύστημα.</w:t>
+      </w:r>
+    </w:p>
+    <w:p>
+      <w:pPr>
+        <w:pStyle w:val="Heading2"/>
+        <w:rPr>
+          <w:lang w:val="el-GR"/>
+        </w:rPr>
+      </w:pPr>
+      <w:bookmarkStart w:id="8" w:name="_Toc101969042"/>
+      <w:r>
+        <w:rPr>
+          <w:lang w:val="el-GR"/>
+        </w:rPr>
+        <w:t>4.</w:t>
+      </w:r>
+      <w:r>
+        <w:rPr>
+          <w:lang w:val="el-GR"/>
+        </w:rPr>
         <w:t>4</w:t>
       </w:r>
       <w:r>
@@ -1381,6 +2145,7 @@
       <w:r>
         <w:t>RAM</w:t>
       </w:r>
+      <w:bookmarkEnd w:id="8"/>
       <w:r>
         <w:rPr>
           <w:lang w:val="el-GR"/>
@@ -1396,9 +2161,17 @@
       </w:pPr>
       <w:r>
         <w:rPr>
-          <w:lang w:val="el-GR"/>
-        </w:rPr>
-        <w:tab/>
+          <w:b/>
+          <w:bCs/>
+          <w:lang w:val="el-GR"/>
+        </w:rPr>
+        <w:t>Περιγραφή:</w:t>
+      </w:r>
+      <w:r>
+        <w:rPr>
+          <w:lang w:val="el-GR"/>
+        </w:rPr>
+        <w:t xml:space="preserve"> </w:t>
       </w:r>
       <w:r>
         <w:t>H</w:t>
@@ -1413,13 +2186,7 @@
         <w:rPr>
           <w:lang w:val="el-GR"/>
         </w:rPr>
-        <w:t>ελάχιστη απαιτούμενη</w:t>
-      </w:r>
-      <w:r>
-        <w:rPr>
-          <w:lang w:val="el-GR"/>
-        </w:rPr>
-        <w:t xml:space="preserve"> μνήμη </w:t>
+        <w:t xml:space="preserve">ελάχιστη απαιτούμενη μνήμη </w:t>
       </w:r>
       <w:r>
         <w:t>RAM</w:t>
@@ -1484,6 +2251,41 @@
         </w:rPr>
         <w:t>θα χρησιμοποιεί αλγόριθμους για την ταυτοποίηση του εργαζομένου μέσω του προσώπου του, με το συγκεκριμένο μέγεθος μνήμης αναμένεται το πρόγραμμα αλλά και το σύστημα να λειτουργεί ομαλά</w:t>
       </w:r>
+      <w:r>
+        <w:rPr>
+          <w:lang w:val="el-GR"/>
+        </w:rPr>
+        <w:t>.</w:t>
+      </w:r>
+    </w:p>
+    <w:p>
+      <w:pPr>
+        <w:rPr>
+          <w:lang w:val="el-GR"/>
+        </w:rPr>
+      </w:pPr>
+      <w:r>
+        <w:rPr>
+          <w:b/>
+          <w:bCs/>
+          <w:lang w:val="el-GR"/>
+        </w:rPr>
+        <w:t>Αιτιολόγηση:</w:t>
+      </w:r>
+      <w:r>
+        <w:rPr>
+          <w:b/>
+          <w:bCs/>
+          <w:lang w:val="el-GR"/>
+        </w:rPr>
+        <w:t xml:space="preserve"> </w:t>
+      </w:r>
+      <w:r>
+        <w:rPr>
+          <w:lang w:val="el-GR"/>
+        </w:rPr>
+        <w:t>Η μνήμη αυτή είναι απαραίτητη ώστε να μπορούν οι αλγόριθμοι να εκτελούνται χωρίς μεγάλες καθυστερήσεις.</w:t>
+      </w:r>
     </w:p>
     <w:p>
       <w:pPr>
@@ -1492,26 +2294,46 @@
           <w:lang w:val="el-GR"/>
         </w:rPr>
       </w:pPr>
+      <w:bookmarkStart w:id="9" w:name="_Toc101969043"/>
       <w:r>
         <w:rPr>
           <w:lang w:val="el-GR"/>
         </w:rPr>
         <w:t>4.5 Γλώσσα προγραμματισμού</w:t>
       </w:r>
-    </w:p>
-    <w:p>
-      <w:r>
-        <w:rPr>
-          <w:lang w:val="el-GR"/>
-        </w:rPr>
-        <w:tab/>
-        <w:t xml:space="preserve">Η γλώσσα στην οποία θα υλοποιηθεί η εφαρμογή είναι </w:t>
-      </w:r>
-      <w:r>
-        <w:rPr>
-          <w:lang w:val="el-GR"/>
-        </w:rPr>
-        <w:t xml:space="preserve">η </w:t>
+      <w:bookmarkEnd w:id="9"/>
+    </w:p>
+    <w:p>
+      <w:pPr>
+        <w:rPr>
+          <w:lang w:val="el-GR"/>
+        </w:rPr>
+      </w:pPr>
+      <w:r>
+        <w:rPr>
+          <w:b/>
+          <w:bCs/>
+          <w:lang w:val="el-GR"/>
+        </w:rPr>
+        <w:t xml:space="preserve">Περιγραφή: </w:t>
+      </w:r>
+      <w:r>
+        <w:rPr>
+          <w:lang w:val="el-GR"/>
+        </w:rPr>
+        <w:t xml:space="preserve">Η εφαρμογή θα αναπτυχθεί στην προγραμματιστική </w:t>
+      </w:r>
+      <w:r>
+        <w:rPr>
+          <w:lang w:val="el-GR"/>
+        </w:rPr>
+        <w:t>γλώσσα</w:t>
+      </w:r>
+      <w:r>
+        <w:rPr>
+          <w:lang w:val="el-GR"/>
+        </w:rPr>
+        <w:t xml:space="preserve"> </w:t>
       </w:r>
       <w:r>
         <w:t>C</w:t>
@@ -1526,6 +2348,30 @@
         <w:rPr>
           <w:lang w:val="el-GR"/>
         </w:rPr>
+        <w:t xml:space="preserve"> στο </w:t>
+      </w:r>
+      <w:r>
+        <w:t>Visual</w:t>
+      </w:r>
+      <w:r>
+        <w:rPr>
+          <w:lang w:val="el-GR"/>
+        </w:rPr>
+        <w:t xml:space="preserve"> </w:t>
+      </w:r>
+      <w:r>
+        <w:t>Studio</w:t>
+      </w:r>
+      <w:r>
+        <w:rPr>
+          <w:lang w:val="el-GR"/>
+        </w:rPr>
+        <w:t xml:space="preserve"> 2019</w:t>
+      </w:r>
+      <w:r>
+        <w:rPr>
+          <w:lang w:val="el-GR"/>
+        </w:rPr>
         <w:t>.</w:t>
       </w:r>
     </w:p>
@@ -1535,12 +2381,245 @@
           <w:lang w:val="el-GR"/>
         </w:rPr>
       </w:pPr>
+      <w:r>
+        <w:rPr>
+          <w:b/>
+          <w:bCs/>
+          <w:lang w:val="el-GR"/>
+        </w:rPr>
+        <w:t>Αιτιολόγηση:</w:t>
+      </w:r>
+      <w:r>
+        <w:rPr>
+          <w:lang w:val="el-GR"/>
+        </w:rPr>
+        <w:t xml:space="preserve"> </w:t>
+      </w:r>
+      <w:r>
+        <w:rPr>
+          <w:lang w:val="el-GR"/>
+        </w:rPr>
+        <w:t xml:space="preserve">Η </w:t>
+      </w:r>
+      <w:r>
+        <w:t>C</w:t>
+      </w:r>
+      <w:r>
+        <w:rPr>
+          <w:lang w:val="el-GR"/>
+        </w:rPr>
+        <w:t>#</w:t>
+      </w:r>
+      <w:r>
+        <w:rPr>
+          <w:lang w:val="el-GR"/>
+        </w:rPr>
+        <w:t xml:space="preserve"> </w:t>
+      </w:r>
+      <w:r>
+        <w:rPr>
+          <w:lang w:val="el-GR"/>
+        </w:rPr>
+        <w:t>παρέχει</w:t>
+      </w:r>
+      <w:r>
+        <w:rPr>
+          <w:lang w:val="el-GR"/>
+        </w:rPr>
+        <w:t xml:space="preserve"> την δυνατότητα </w:t>
+      </w:r>
+      <w:r>
+        <w:rPr>
+          <w:lang w:val="el-GR"/>
+        </w:rPr>
+        <w:t xml:space="preserve">δημιουργίας </w:t>
+      </w:r>
+      <w:r>
+        <w:t>native</w:t>
+      </w:r>
+      <w:r>
+        <w:rPr>
+          <w:lang w:val="el-GR"/>
+        </w:rPr>
+        <w:t xml:space="preserve"> </w:t>
+      </w:r>
+      <w:r>
+        <w:rPr>
+          <w:lang w:val="el-GR"/>
+        </w:rPr>
+        <w:t xml:space="preserve">εφαρμογών για το λειτουργικό σύστημα των </w:t>
+      </w:r>
+      <w:r>
+        <w:t>Windows</w:t>
+      </w:r>
+      <w:r>
+        <w:rPr>
+          <w:lang w:val="el-GR"/>
+        </w:rPr>
+        <w:t>.</w:t>
+      </w:r>
+    </w:p>
+    <w:p>
+      <w:pPr>
+        <w:pStyle w:val="Heading2"/>
+        <w:rPr>
+          <w:lang w:val="el-GR"/>
+        </w:rPr>
+      </w:pPr>
+      <w:bookmarkStart w:id="10" w:name="_Toc101969044"/>
+      <w:r>
+        <w:rPr>
+          <w:lang w:val="el-GR"/>
+        </w:rPr>
+        <w:t>4.6</w:t>
+      </w:r>
+      <w:bookmarkEnd w:id="10"/>
+      <w:r>
+        <w:rPr>
+          <w:lang w:val="el-GR"/>
+        </w:rPr>
+        <w:t xml:space="preserve"> </w:t>
+      </w:r>
+      <w:r>
+        <w:rPr>
+          <w:lang w:val="el-GR"/>
+        </w:rPr>
+        <w:t>Προστασία προσωπικών δεδομένων</w:t>
+      </w:r>
+    </w:p>
+    <w:p>
+      <w:pPr>
+        <w:rPr>
+          <w:lang w:val="el-GR"/>
+        </w:rPr>
+      </w:pPr>
+      <w:r>
+        <w:rPr>
+          <w:b/>
+          <w:bCs/>
+          <w:lang w:val="el-GR"/>
+        </w:rPr>
+        <w:t xml:space="preserve">Περιγραφή: </w:t>
+      </w:r>
+      <w:r>
+        <w:rPr>
+          <w:lang w:val="el-GR"/>
+        </w:rPr>
+        <w:t xml:space="preserve">Η εφαρμογή </w:t>
+      </w:r>
+      <w:r>
+        <w:rPr>
+          <w:lang w:val="el-GR"/>
+        </w:rPr>
+        <w:t xml:space="preserve">πρέπει </w:t>
+      </w:r>
+      <w:r>
+        <w:rPr>
+          <w:lang w:val="el-GR"/>
+        </w:rPr>
+        <w:t>να</w:t>
+      </w:r>
+      <w:r>
+        <w:rPr>
+          <w:lang w:val="el-GR"/>
+        </w:rPr>
+        <w:t xml:space="preserve"> προστατεύει τα προσωπικά δεδομένα των χρηστών</w:t>
+      </w:r>
+      <w:r>
+        <w:rPr>
+          <w:lang w:val="el-GR"/>
+        </w:rPr>
+        <w:t xml:space="preserve"> </w:t>
+      </w:r>
+      <w:r>
+        <w:rPr>
+          <w:lang w:val="el-GR"/>
+        </w:rPr>
+        <w:t>σύμφωνα με τις οδηγίες τις Ευρωπαϊκής Ένωσης όπως αυτές έχουν καθοριστεί και θεσμοθετηθεί</w:t>
+      </w:r>
+      <w:r>
+        <w:rPr>
+          <w:lang w:val="el-GR"/>
+        </w:rPr>
+        <w:t xml:space="preserve"> στο έγγραφο </w:t>
+      </w:r>
+      <w:r>
+        <w:t>GDPR</w:t>
+      </w:r>
+      <w:r>
+        <w:rPr>
+          <w:lang w:val="el-GR"/>
+        </w:rPr>
+        <w:t>.</w:t>
+      </w:r>
+    </w:p>
+    <w:p>
+      <w:pPr>
+        <w:rPr>
+          <w:lang w:val="el-GR"/>
+        </w:rPr>
+      </w:pPr>
+      <w:r>
+        <w:rPr>
+          <w:b/>
+          <w:bCs/>
+          <w:lang w:val="el-GR"/>
+        </w:rPr>
+        <w:t>Αιτιολόγηση:</w:t>
+      </w:r>
+      <w:r>
+        <w:rPr>
+          <w:b/>
+          <w:bCs/>
+          <w:lang w:val="el-GR"/>
+        </w:rPr>
+        <w:t xml:space="preserve"> </w:t>
+      </w:r>
+      <w:r>
+        <w:rPr>
+          <w:lang w:val="el-GR"/>
+        </w:rPr>
+        <w:t xml:space="preserve">Η εφαρμογή θα </w:t>
+      </w:r>
+      <w:r>
+        <w:rPr>
+          <w:lang w:val="el-GR"/>
+        </w:rPr>
+        <w:t xml:space="preserve">διαχειρίζεται τα προσωπικά δεδομένα των υπαλλήλων της εταιρίας και σύμφωνα με τους ισχύοντες κανονισμούς τις Ευρωπαϊκής Ένωσης για προγράμματά που έχουν πρόσβαση σε προσωπικές πληροφορίες είναι υπεύθυνη για τον τρόπο χρήσης τους. </w:t>
+      </w:r>
+    </w:p>
+    <w:p>
+      <w:pPr>
+        <w:pStyle w:val="Heading2"/>
+        <w:rPr>
+          <w:lang w:val="el-GR"/>
+        </w:rPr>
+      </w:pPr>
+      <w:r>
+        <w:rPr>
+          <w:lang w:val="el-GR"/>
+        </w:rPr>
+        <w:lastRenderedPageBreak/>
+        <w:t>4</w:t>
+      </w:r>
+      <w:r>
+        <w:rPr>
+          <w:lang w:val="el-GR"/>
+        </w:rPr>
+        <w:t>.</w:t>
+      </w:r>
+      <w:r>
+        <w:rPr>
+          <w:lang w:val="el-GR"/>
+        </w:rPr>
+        <w:t>7</w:t>
+      </w:r>
     </w:p>
     <w:p>
       <w:pPr>
         <w:pStyle w:val="Heading1"/>
       </w:pPr>
-      <w:bookmarkStart w:id="5" w:name="_Toc100138749"/>
+      <w:bookmarkStart w:id="11" w:name="_Toc101969049"/>
       <w:r>
         <w:t>Κεφάλαιο 5 Εξέλιξη συστήματος (α) θεμελιώδεις παραδοχέ</w:t>
       </w:r>
@@ -1559,17 +2638,17 @@
       <w:r>
         <w:t xml:space="preserve"> προβλεπόμενες αλλαγές</w:t>
       </w:r>
-      <w:bookmarkEnd w:id="5"/>
+      <w:bookmarkEnd w:id="11"/>
     </w:p>
     <w:p>
       <w:pPr>
         <w:pStyle w:val="Heading1"/>
       </w:pPr>
-      <w:bookmarkStart w:id="6" w:name="_Toc100138750"/>
+      <w:bookmarkStart w:id="12" w:name="_Toc101969050"/>
       <w:r>
         <w:t>Κεφάλαιο 6 Διευκρίνηση απαιτήσεων λεπτομερής περιγραφή των λειτουργικών</w:t>
       </w:r>
-      <w:bookmarkEnd w:id="6"/>
+      <w:bookmarkEnd w:id="12"/>
     </w:p>
     <w:p>
       <w:pPr>
@@ -2165,6 +3244,19 @@
       <w:u w:val="single"/>
     </w:rPr>
   </w:style>
+  <w:style w:type="paragraph" w:styleId="TOC2">
+    <w:name w:val="toc 2"/>
+    <w:basedOn w:val="Normal"/>
+    <w:next w:val="Normal"/>
+    <w:autoRedefine/>
+    <w:uiPriority w:val="39"/>
+    <w:unhideWhenUsed/>
+    <w:rsid w:val="005E18FD"/>
+    <w:pPr>
+      <w:spacing w:after="100"/>
+      <w:ind w:left="240"/>
+    </w:pPr>
+  </w:style>
 </w:styles>
 </file>
 

</xml_diff>